<commit_message>
fix a little bag
</commit_message>
<xml_diff>
--- a/איפיון הודעות!!!!!!.docx
+++ b/איפיון הודעות!!!!!!.docx
@@ -4,18 +4,57 @@
   <w:body>
     <w:p>
       <w:pPr>
+        <w:shd w:val="clear" w:color="auto" w:fill="000000" w:themeFill="text1"/>
         <w:ind w:left="-58"/>
         <w:rPr>
-          <w:sz w:val="36"/>
-          <w:szCs w:val="36"/>
-        </w:rPr>
-      </w:pPr>
-      <w:r>
-        <w:rPr>
-          <w:rFonts w:hint="cs"/>
-          <w:sz w:val="36"/>
-          <w:szCs w:val="36"/>
-          <w:rtl/>
+          <w:b/>
+          <w:bCs/>
+          <w:i/>
+          <w:iCs/>
+          <w:color w:val="000000" w:themeColor="text1"/>
+          <w:sz w:val="96"/>
+          <w:szCs w:val="96"/>
+          <w:u w:val="single"/>
+          <w14:shadow w14:blurRad="12700" w14:dist="38100" w14:dir="2700000" w14:sx="100000" w14:sy="100000" w14:kx="0" w14:ky="0" w14:algn="tl">
+            <w14:schemeClr w14:val="bg1">
+              <w14:lumMod w14:val="50000"/>
+            </w14:schemeClr>
+          </w14:shadow>
+          <w14:textOutline w14:w="9525" w14:cap="flat" w14:cmpd="sng" w14:algn="ctr">
+            <w14:solidFill>
+              <w14:schemeClr w14:val="bg1"/>
+            </w14:solidFill>
+            <w14:prstDash w14:val="solid"/>
+            <w14:round/>
+          </w14:textOutline>
+        </w:rPr>
+      </w:pPr>
+      <w:bookmarkStart w:id="0" w:name="_GoBack"/>
+      <w:bookmarkEnd w:id="0"/>
+      <w:r>
+        <w:rPr>
+          <w:rFonts w:hint="cs"/>
+          <w:b/>
+          <w:bCs/>
+          <w:i/>
+          <w:iCs/>
+          <w:color w:val="000000" w:themeColor="text1"/>
+          <w:sz w:val="96"/>
+          <w:szCs w:val="96"/>
+          <w:u w:val="single"/>
+          <w:rtl/>
+          <w14:shadow w14:blurRad="12700" w14:dist="38100" w14:dir="2700000" w14:sx="100000" w14:sy="100000" w14:kx="0" w14:ky="0" w14:algn="tl">
+            <w14:schemeClr w14:val="bg1">
+              <w14:lumMod w14:val="50000"/>
+            </w14:schemeClr>
+          </w14:shadow>
+          <w14:textOutline w14:w="9525" w14:cap="flat" w14:cmpd="sng" w14:algn="ctr">
+            <w14:solidFill>
+              <w14:schemeClr w14:val="bg1"/>
+            </w14:solidFill>
+            <w14:prstDash w14:val="solid"/>
+            <w14:round/>
+          </w14:textOutline>
         </w:rPr>
         <w:t>שרת</w:t>
       </w:r>
@@ -27,10 +66,16 @@
           <w:ilvl w:val="0"/>
           <w:numId w:val="1"/>
         </w:numPr>
-      </w:pPr>
-      <w:r>
-        <w:rPr>
-          <w:rFonts w:hint="cs"/>
+        <w:rPr>
+          <w:sz w:val="28"/>
+          <w:szCs w:val="28"/>
+        </w:rPr>
+      </w:pPr>
+      <w:r>
+        <w:rPr>
+          <w:rFonts w:hint="cs"/>
+          <w:sz w:val="28"/>
+          <w:szCs w:val="28"/>
           <w:rtl/>
         </w:rPr>
         <w:t>תחילת משחק</w:t>
@@ -43,10 +88,16 @@
           <w:ilvl w:val="1"/>
           <w:numId w:val="1"/>
         </w:numPr>
-      </w:pPr>
-      <w:r>
-        <w:rPr>
-          <w:rFonts w:hint="cs"/>
+        <w:rPr>
+          <w:sz w:val="28"/>
+          <w:szCs w:val="28"/>
+        </w:rPr>
+      </w:pPr>
+      <w:r>
+        <w:rPr>
+          <w:rFonts w:hint="cs"/>
+          <w:sz w:val="28"/>
+          <w:szCs w:val="28"/>
           <w:rtl/>
         </w:rPr>
         <w:t>מספר שחקן</w:t>
@@ -59,10 +110,16 @@
           <w:ilvl w:val="1"/>
           <w:numId w:val="1"/>
         </w:numPr>
-      </w:pPr>
-      <w:r>
-        <w:rPr>
-          <w:rFonts w:hint="cs"/>
+        <w:rPr>
+          <w:sz w:val="28"/>
+          <w:szCs w:val="28"/>
+        </w:rPr>
+      </w:pPr>
+      <w:r>
+        <w:rPr>
+          <w:rFonts w:hint="cs"/>
+          <w:sz w:val="28"/>
+          <w:szCs w:val="28"/>
           <w:rtl/>
         </w:rPr>
         <w:t>קלפים</w:t>
@@ -75,10 +132,16 @@
           <w:ilvl w:val="1"/>
           <w:numId w:val="1"/>
         </w:numPr>
-      </w:pPr>
-      <w:r>
-        <w:rPr>
-          <w:rFonts w:hint="cs"/>
+        <w:rPr>
+          <w:sz w:val="28"/>
+          <w:szCs w:val="28"/>
+        </w:rPr>
+      </w:pPr>
+      <w:r>
+        <w:rPr>
+          <w:rFonts w:hint="cs"/>
+          <w:sz w:val="28"/>
+          <w:szCs w:val="28"/>
           <w:rtl/>
         </w:rPr>
         <w:t>קלף מזל</w:t>
@@ -91,10 +154,16 @@
           <w:ilvl w:val="1"/>
           <w:numId w:val="1"/>
         </w:numPr>
-      </w:pPr>
-      <w:r>
-        <w:rPr>
-          <w:rFonts w:hint="cs"/>
+        <w:rPr>
+          <w:sz w:val="28"/>
+          <w:szCs w:val="28"/>
+        </w:rPr>
+      </w:pPr>
+      <w:r>
+        <w:rPr>
+          <w:rFonts w:hint="cs"/>
+          <w:sz w:val="28"/>
+          <w:szCs w:val="28"/>
           <w:rtl/>
         </w:rPr>
         <w:t>משתמש אחרון</w:t>
@@ -107,10 +176,16 @@
           <w:ilvl w:val="0"/>
           <w:numId w:val="1"/>
         </w:numPr>
-      </w:pPr>
-      <w:r>
-        <w:rPr>
-          <w:rFonts w:hint="cs"/>
+        <w:rPr>
+          <w:sz w:val="28"/>
+          <w:szCs w:val="28"/>
+        </w:rPr>
+      </w:pPr>
+      <w:r>
+        <w:rPr>
+          <w:rFonts w:hint="cs"/>
+          <w:sz w:val="28"/>
+          <w:szCs w:val="28"/>
           <w:rtl/>
         </w:rPr>
         <w:t xml:space="preserve">סוף </w:t>
@@ -118,6 +193,8 @@
       <w:r>
         <w:rPr>
           <w:rFonts w:hint="cs"/>
+          <w:sz w:val="28"/>
+          <w:szCs w:val="28"/>
           <w:rtl/>
         </w:rPr>
         <w:t>תור של משהו</w:t>
@@ -130,10 +207,16 @@
           <w:ilvl w:val="1"/>
           <w:numId w:val="1"/>
         </w:numPr>
-      </w:pPr>
-      <w:r>
-        <w:rPr>
-          <w:rFonts w:hint="cs"/>
+        <w:rPr>
+          <w:sz w:val="28"/>
+          <w:szCs w:val="28"/>
+        </w:rPr>
+      </w:pPr>
+      <w:r>
+        <w:rPr>
+          <w:rFonts w:hint="cs"/>
+          <w:sz w:val="28"/>
+          <w:szCs w:val="28"/>
           <w:rtl/>
         </w:rPr>
         <w:t>מה הוא זרק</w:t>
@@ -146,10 +229,16 @@
           <w:ilvl w:val="1"/>
           <w:numId w:val="1"/>
         </w:numPr>
-      </w:pPr>
-      <w:r>
-        <w:rPr>
-          <w:rFonts w:hint="cs"/>
+        <w:rPr>
+          <w:sz w:val="28"/>
+          <w:szCs w:val="28"/>
+        </w:rPr>
+      </w:pPr>
+      <w:r>
+        <w:rPr>
+          <w:rFonts w:hint="cs"/>
+          <w:sz w:val="28"/>
+          <w:szCs w:val="28"/>
           <w:rtl/>
         </w:rPr>
         <w:t>מאיפה לקחת</w:t>
@@ -162,10 +251,16 @@
           <w:ilvl w:val="1"/>
           <w:numId w:val="1"/>
         </w:numPr>
-      </w:pPr>
-      <w:r>
-        <w:rPr>
-          <w:rFonts w:hint="cs"/>
+        <w:rPr>
+          <w:sz w:val="28"/>
+          <w:szCs w:val="28"/>
+        </w:rPr>
+      </w:pPr>
+      <w:r>
+        <w:rPr>
+          <w:rFonts w:hint="cs"/>
+          <w:sz w:val="28"/>
+          <w:szCs w:val="28"/>
           <w:rtl/>
         </w:rPr>
         <w:t>בנג'יייייי</w:t>
@@ -178,10 +273,16 @@
           <w:ilvl w:val="0"/>
           <w:numId w:val="1"/>
         </w:numPr>
-      </w:pPr>
-      <w:r>
-        <w:rPr>
-          <w:rFonts w:hint="cs"/>
+        <w:rPr>
+          <w:sz w:val="28"/>
+          <w:szCs w:val="28"/>
+        </w:rPr>
+      </w:pPr>
+      <w:r>
+        <w:rPr>
+          <w:rFonts w:hint="cs"/>
+          <w:sz w:val="28"/>
+          <w:szCs w:val="28"/>
           <w:rtl/>
         </w:rPr>
         <w:t>תחילת תור של משהו</w:t>
@@ -194,10 +295,16 @@
           <w:ilvl w:val="1"/>
           <w:numId w:val="1"/>
         </w:numPr>
-      </w:pPr>
-      <w:r>
-        <w:rPr>
-          <w:rFonts w:hint="cs"/>
+        <w:rPr>
+          <w:sz w:val="28"/>
+          <w:szCs w:val="28"/>
+        </w:rPr>
+      </w:pPr>
+      <w:r>
+        <w:rPr>
+          <w:rFonts w:hint="cs"/>
+          <w:sz w:val="28"/>
+          <w:szCs w:val="28"/>
           <w:rtl/>
         </w:rPr>
         <w:t>מספר שחקן</w:t>
@@ -210,16 +317,20 @@
           <w:ilvl w:val="0"/>
           <w:numId w:val="1"/>
         </w:numPr>
-      </w:pPr>
-      <w:r>
-        <w:rPr>
-          <w:rFonts w:hint="cs"/>
+        <w:rPr>
+          <w:sz w:val="28"/>
+          <w:szCs w:val="28"/>
+        </w:rPr>
+      </w:pPr>
+      <w:r>
+        <w:rPr>
+          <w:rFonts w:hint="cs"/>
+          <w:sz w:val="28"/>
+          <w:szCs w:val="28"/>
           <w:rtl/>
         </w:rPr>
         <w:t>סוף משחק</w:t>
       </w:r>
-      <w:bookmarkStart w:id="0" w:name="_GoBack"/>
-      <w:bookmarkEnd w:id="0"/>
     </w:p>
     <w:p>
       <w:pPr>
@@ -228,10 +339,16 @@
           <w:ilvl w:val="1"/>
           <w:numId w:val="1"/>
         </w:numPr>
-      </w:pPr>
-      <w:r>
-        <w:rPr>
-          <w:rFonts w:hint="cs"/>
+        <w:rPr>
+          <w:sz w:val="28"/>
+          <w:szCs w:val="28"/>
+        </w:rPr>
+      </w:pPr>
+      <w:r>
+        <w:rPr>
+          <w:rFonts w:hint="cs"/>
+          <w:sz w:val="28"/>
+          <w:szCs w:val="28"/>
           <w:rtl/>
         </w:rPr>
         <w:t>מספר נקודות...</w:t>
@@ -240,32 +357,70 @@
     <w:p>
       <w:pPr>
         <w:rPr>
-          <w:rFonts w:hint="cs"/>
-          <w:rtl/>
-        </w:rPr>
-      </w:pPr>
-    </w:p>
-    <w:p>
-      <w:pPr>
-        <w:rPr>
-          <w:rtl/>
-        </w:rPr>
-      </w:pPr>
-    </w:p>
-    <w:p>
-      <w:pPr>
-        <w:rPr>
-          <w:sz w:val="40"/>
-          <w:szCs w:val="40"/>
-          <w:rtl/>
-        </w:rPr>
-      </w:pPr>
-      <w:r>
-        <w:rPr>
-          <w:rFonts w:hint="cs"/>
-          <w:sz w:val="40"/>
-          <w:szCs w:val="40"/>
-          <w:rtl/>
+          <w:sz w:val="28"/>
+          <w:szCs w:val="28"/>
+          <w:rtl/>
+        </w:rPr>
+      </w:pPr>
+    </w:p>
+    <w:p>
+      <w:pPr>
+        <w:rPr>
+          <w:rtl/>
+        </w:rPr>
+      </w:pPr>
+    </w:p>
+    <w:p>
+      <w:pPr>
+        <w:shd w:val="clear" w:color="auto" w:fill="000000" w:themeFill="text1"/>
+        <w:rPr>
+          <w:b/>
+          <w:bCs/>
+          <w:i/>
+          <w:iCs/>
+          <w:color w:val="000000" w:themeColor="text1"/>
+          <w:sz w:val="96"/>
+          <w:szCs w:val="96"/>
+          <w:u w:val="single"/>
+          <w:rtl/>
+          <w14:shadow w14:blurRad="12700" w14:dist="38100" w14:dir="2700000" w14:sx="100000" w14:sy="100000" w14:kx="0" w14:ky="0" w14:algn="tl">
+            <w14:schemeClr w14:val="bg1">
+              <w14:lumMod w14:val="50000"/>
+            </w14:schemeClr>
+          </w14:shadow>
+          <w14:textOutline w14:w="9525" w14:cap="flat" w14:cmpd="sng" w14:algn="ctr">
+            <w14:solidFill>
+              <w14:schemeClr w14:val="bg1"/>
+            </w14:solidFill>
+            <w14:prstDash w14:val="solid"/>
+            <w14:round/>
+          </w14:textOutline>
+        </w:rPr>
+      </w:pPr>
+      <w:r>
+        <w:rPr>
+          <w:rFonts w:hint="cs"/>
+          <w:b/>
+          <w:bCs/>
+          <w:i/>
+          <w:iCs/>
+          <w:color w:val="000000" w:themeColor="text1"/>
+          <w:sz w:val="96"/>
+          <w:szCs w:val="96"/>
+          <w:u w:val="single"/>
+          <w:rtl/>
+          <w14:shadow w14:blurRad="12700" w14:dist="38100" w14:dir="2700000" w14:sx="100000" w14:sy="100000" w14:kx="0" w14:ky="0" w14:algn="tl">
+            <w14:schemeClr w14:val="bg1">
+              <w14:lumMod w14:val="50000"/>
+            </w14:schemeClr>
+          </w14:shadow>
+          <w14:textOutline w14:w="9525" w14:cap="flat" w14:cmpd="sng" w14:algn="ctr">
+            <w14:solidFill>
+              <w14:schemeClr w14:val="bg1"/>
+            </w14:solidFill>
+            <w14:prstDash w14:val="solid"/>
+            <w14:round/>
+          </w14:textOutline>
         </w:rPr>
         <w:t>שחקן</w:t>
       </w:r>
@@ -277,10 +432,16 @@
           <w:ilvl w:val="0"/>
           <w:numId w:val="3"/>
         </w:numPr>
-      </w:pPr>
-      <w:r>
-        <w:rPr>
-          <w:rFonts w:hint="cs"/>
+        <w:rPr>
+          <w:sz w:val="28"/>
+          <w:szCs w:val="28"/>
+        </w:rPr>
+      </w:pPr>
+      <w:r>
+        <w:rPr>
+          <w:rFonts w:hint="cs"/>
+          <w:sz w:val="28"/>
+          <w:szCs w:val="28"/>
           <w:rtl/>
         </w:rPr>
         <w:t>מה זורק</w:t>
@@ -293,10 +454,16 @@
           <w:ilvl w:val="0"/>
           <w:numId w:val="3"/>
         </w:numPr>
-      </w:pPr>
-      <w:r>
-        <w:rPr>
-          <w:rFonts w:hint="cs"/>
+        <w:rPr>
+          <w:sz w:val="28"/>
+          <w:szCs w:val="28"/>
+        </w:rPr>
+      </w:pPr>
+      <w:r>
+        <w:rPr>
+          <w:rFonts w:hint="cs"/>
+          <w:sz w:val="28"/>
+          <w:szCs w:val="28"/>
           <w:rtl/>
         </w:rPr>
         <w:t>מאיפה לוקח</w:t>
@@ -309,16 +476,24 @@
           <w:ilvl w:val="0"/>
           <w:numId w:val="3"/>
         </w:numPr>
-      </w:pPr>
-      <w:r>
-        <w:rPr>
-          <w:rFonts w:hint="cs"/>
+        <w:rPr>
+          <w:sz w:val="28"/>
+          <w:szCs w:val="28"/>
+        </w:rPr>
+      </w:pPr>
+      <w:r>
+        <w:rPr>
+          <w:rFonts w:hint="cs"/>
+          <w:sz w:val="28"/>
+          <w:szCs w:val="28"/>
           <w:rtl/>
         </w:rPr>
         <w:t xml:space="preserve">אם לא שולח כלום </w:t>
       </w:r>
       <w:r>
         <w:rPr>
+          <w:sz w:val="28"/>
+          <w:szCs w:val="28"/>
           <w:rtl/>
         </w:rPr>
         <w:t>–</w:t>
@@ -326,6 +501,8 @@
       <w:r>
         <w:rPr>
           <w:rFonts w:hint="cs"/>
+          <w:sz w:val="28"/>
+          <w:szCs w:val="28"/>
           <w:rtl/>
         </w:rPr>
         <w:t xml:space="preserve"> בנג'יייי.</w:t>

</xml_diff>

<commit_message>
finish arrange_dict and 2 mor functions
</commit_message>
<xml_diff>
--- a/איפיון הודעות!!!!!!.docx
+++ b/איפיון הודעות!!!!!!.docx
@@ -279,8 +279,10 @@
           <w:szCs w:val="28"/>
           <w:rtl/>
         </w:rPr>
-        <w:t>מאיפה לקחת</w:t>
-      </w:r>
+        <w:t>מאיפה לקח</w:t>
+      </w:r>
+      <w:bookmarkStart w:id="0" w:name="_GoBack"/>
+      <w:bookmarkEnd w:id="0"/>
     </w:p>
     <w:p>
       <w:pPr>
@@ -294,7 +296,6 @@
           <w:szCs w:val="28"/>
         </w:rPr>
       </w:pPr>
-      <w:bookmarkStart w:id="0" w:name="_GoBack"/>
       <w:r>
         <w:rPr>
           <w:rFonts w:hint="cs"/>
@@ -305,7 +306,6 @@
         <w:t>בנג'יייייי</w:t>
       </w:r>
     </w:p>
-    <w:bookmarkEnd w:id="0"/>
     <w:p>
       <w:pPr>
         <w:pStyle w:val="a3"/>

</xml_diff>